<commit_message>
Inicio de la documentacion de XamarinForms
Signed-off-by: Liliana Gutierrez <lilianagf.750@gmail.com>
</commit_message>
<xml_diff>
--- a/ejercicios.docx
+++ b/ejercicios.docx
@@ -1373,10 +1373,10 @@
                   <v:path o:extrusionok="f" gradientshapeok="t" o:connecttype="rect"/>
                   <o:lock v:ext="edit" aspectratio="t"/>
                 </v:shapetype>
-                <v:shape id="_x0000_i1025" type="#_x0000_t75" style="width:122.9pt;height:251.4pt" o:ole="">
+                <v:shape id="_x0000_i1025" type="#_x0000_t75" style="width:122.8pt;height:251.7pt" o:ole="">
                   <v:imagedata r:id="rId11" o:title=""/>
                 </v:shape>
-                <o:OLEObject Type="Embed" ProgID="PBrush" ShapeID="_x0000_i1025" DrawAspect="Content" ObjectID="_1589205704" r:id="rId12"/>
+                <o:OLEObject Type="Embed" ProgID="PBrush" ShapeID="_x0000_i1025" DrawAspect="Content" ObjectID="_1589225188" r:id="rId12"/>
               </w:object>
             </w:r>
           </w:p>
@@ -1647,29 +1647,7 @@
                   <w:szCs w:val="24"/>
                   <w:lang w:val="es-MX"/>
                 </w:rPr>
-                <w:t>https://github.com/LilianaGF/</w:t>
-              </w:r>
-              <w:r>
-                <w:rPr>
-                  <w:rStyle w:val="Hyperlink"/>
-                  <w:i/>
-                  <w:iCs/>
-                  <w:sz w:val="20"/>
-                  <w:szCs w:val="24"/>
-                  <w:lang w:val="es-MX"/>
-                </w:rPr>
-                <w:t>a</w:t>
-              </w:r>
-              <w:r>
-                <w:rPr>
-                  <w:rStyle w:val="Hyperlink"/>
-                  <w:i/>
-                  <w:iCs/>
-                  <w:sz w:val="20"/>
-                  <w:szCs w:val="24"/>
-                  <w:lang w:val="es-MX"/>
-                </w:rPr>
-                <w:t>ndroid/blob/c0185742a5f17f2240c5f6b1f677326dea90cf90/app/src/main/res/layout/activity_main.xml</w:t>
+                <w:t>https://github.com/LilianaGF/android/blob/c0185742a5f17f2240c5f6b1f677326dea90cf90/app/src/main/res/layout/activity_main.xml</w:t>
               </w:r>
             </w:hyperlink>
             <w:r>
@@ -2145,18 +2123,47 @@
                 <w:sz w:val="24"/>
                 <w:szCs w:val="24"/>
                 <w:u w:val="single"/>
-                <w:lang w:val="es-MX"/>
               </w:rPr>
             </w:pPr>
+            <w:proofErr w:type="spellStart"/>
             <w:r>
               <w:rPr>
                 <w:iCs/>
                 <w:sz w:val="24"/>
                 <w:szCs w:val="24"/>
                 <w:u w:val="single"/>
-                <w:lang w:val="es-MX"/>
-              </w:rPr>
-              <w:t>Contenido del archivo strings.xml</w:t>
+              </w:rPr>
+              <w:t>Contenido</w:t>
+            </w:r>
+            <w:proofErr w:type="spellEnd"/>
+            <w:r>
+              <w:rPr>
+                <w:iCs/>
+                <w:sz w:val="24"/>
+                <w:szCs w:val="24"/>
+                <w:u w:val="single"/>
+              </w:rPr>
+              <w:t xml:space="preserve"> del </w:t>
+            </w:r>
+            <w:proofErr w:type="spellStart"/>
+            <w:r>
+              <w:rPr>
+                <w:iCs/>
+                <w:sz w:val="24"/>
+                <w:szCs w:val="24"/>
+                <w:u w:val="single"/>
+              </w:rPr>
+              <w:t>archivo</w:t>
+            </w:r>
+            <w:proofErr w:type="spellEnd"/>
+            <w:r>
+              <w:rPr>
+                <w:iCs/>
+                <w:sz w:val="24"/>
+                <w:szCs w:val="24"/>
+                <w:u w:val="single"/>
+              </w:rPr>
+              <w:t xml:space="preserve"> strings.xml</w:t>
             </w:r>
           </w:p>
           <w:p>
@@ -3600,18 +3607,47 @@
                 <w:sz w:val="24"/>
                 <w:szCs w:val="24"/>
                 <w:u w:val="single"/>
-                <w:lang w:val="es-MX"/>
               </w:rPr>
             </w:pPr>
+            <w:proofErr w:type="spellStart"/>
             <w:r>
               <w:rPr>
                 <w:iCs/>
                 <w:sz w:val="24"/>
                 <w:szCs w:val="24"/>
                 <w:u w:val="single"/>
-                <w:lang w:val="es-MX"/>
-              </w:rPr>
-              <w:t>Contenido del archivo strings.xml</w:t>
+              </w:rPr>
+              <w:t>Contenido</w:t>
+            </w:r>
+            <w:proofErr w:type="spellEnd"/>
+            <w:r>
+              <w:rPr>
+                <w:iCs/>
+                <w:sz w:val="24"/>
+                <w:szCs w:val="24"/>
+                <w:u w:val="single"/>
+              </w:rPr>
+              <w:t xml:space="preserve"> del </w:t>
+            </w:r>
+            <w:proofErr w:type="spellStart"/>
+            <w:r>
+              <w:rPr>
+                <w:iCs/>
+                <w:sz w:val="24"/>
+                <w:szCs w:val="24"/>
+                <w:u w:val="single"/>
+              </w:rPr>
+              <w:t>archivo</w:t>
+            </w:r>
+            <w:proofErr w:type="spellEnd"/>
+            <w:r>
+              <w:rPr>
+                <w:iCs/>
+                <w:sz w:val="24"/>
+                <w:szCs w:val="24"/>
+                <w:u w:val="single"/>
+              </w:rPr>
+              <w:t xml:space="preserve"> strings.xml</w:t>
             </w:r>
           </w:p>
           <w:p>
@@ -4454,8 +4490,6 @@
               </w:rPr>
               <w:t>&gt;</w:t>
             </w:r>
-            <w:bookmarkStart w:id="0" w:name="_GoBack"/>
-            <w:bookmarkEnd w:id="0"/>
           </w:p>
           <w:p>
             <w:pPr>
@@ -4955,6 +4989,485 @@
           </w:tcPr>
           <w:p>
             <w:pPr>
+              <w:shd w:val="clear" w:color="auto" w:fill="FFFFFF"/>
+              <w:tabs>
+                <w:tab w:val="left" w:pos="916"/>
+                <w:tab w:val="left" w:pos="1832"/>
+                <w:tab w:val="left" w:pos="2748"/>
+                <w:tab w:val="left" w:pos="3664"/>
+                <w:tab w:val="left" w:pos="4580"/>
+                <w:tab w:val="left" w:pos="5496"/>
+                <w:tab w:val="left" w:pos="6412"/>
+                <w:tab w:val="left" w:pos="7328"/>
+                <w:tab w:val="left" w:pos="8244"/>
+                <w:tab w:val="left" w:pos="9160"/>
+                <w:tab w:val="left" w:pos="10076"/>
+                <w:tab w:val="left" w:pos="10992"/>
+                <w:tab w:val="left" w:pos="11908"/>
+                <w:tab w:val="left" w:pos="12824"/>
+                <w:tab w:val="left" w:pos="13740"/>
+                <w:tab w:val="left" w:pos="14656"/>
+              </w:tabs>
+              <w:spacing w:after="0" w:line="240" w:lineRule="auto"/>
+              <w:rPr>
+                <w:iCs/>
+                <w:sz w:val="24"/>
+                <w:szCs w:val="24"/>
+                <w:u w:val="single"/>
+                <w:lang w:val="es-MX"/>
+              </w:rPr>
+            </w:pPr>
+            <w:r>
+              <w:rPr>
+                <w:sz w:val="24"/>
+                <w:szCs w:val="24"/>
+                <w:u w:val="single"/>
+                <w:lang w:val="es-MX"/>
+              </w:rPr>
+              <w:t xml:space="preserve">Diseño del </w:t>
+            </w:r>
+            <w:proofErr w:type="spellStart"/>
+            <w:r>
+              <w:rPr>
+                <w:i/>
+                <w:sz w:val="24"/>
+                <w:szCs w:val="24"/>
+                <w:u w:val="single"/>
+                <w:lang w:val="es-MX"/>
+              </w:rPr>
+              <w:t>layout</w:t>
+            </w:r>
+            <w:proofErr w:type="spellEnd"/>
+            <w:r>
+              <w:rPr>
+                <w:i/>
+                <w:sz w:val="24"/>
+                <w:szCs w:val="24"/>
+                <w:u w:val="single"/>
+                <w:lang w:val="es-MX"/>
+              </w:rPr>
+              <w:t>:</w:t>
+            </w:r>
+          </w:p>
+          <w:p>
+            <w:pPr>
+              <w:spacing w:after="0" w:line="240" w:lineRule="auto"/>
+              <w:ind w:firstLineChars="100" w:firstLine="220"/>
+              <w:rPr>
+                <w:noProof/>
+              </w:rPr>
+            </w:pPr>
+          </w:p>
+          <w:p>
+            <w:pPr>
+              <w:spacing w:after="0" w:line="240" w:lineRule="auto"/>
+              <w:ind w:firstLineChars="100" w:firstLine="220"/>
+              <w:jc w:val="center"/>
+              <w:rPr>
+                <w:rFonts w:ascii="Calibri" w:eastAsia="Times New Roman" w:hAnsi="Calibri" w:cs="Calibri"/>
+                <w:color w:val="000000"/>
+                <w:sz w:val="24"/>
+                <w:szCs w:val="24"/>
+                <w:lang w:val="es-MX"/>
+              </w:rPr>
+            </w:pPr>
+            <w:r>
+              <w:rPr>
+                <w:noProof/>
+              </w:rPr>
+              <w:drawing>
+                <wp:inline distT="0" distB="0" distL="0" distR="0" wp14:anchorId="403F9EEB" wp14:editId="63C07A48">
+                  <wp:extent cx="1911214" cy="3403159"/>
+                  <wp:effectExtent l="0" t="0" r="0" b="6985"/>
+                  <wp:docPr id="4" name="Picture 4"/>
+                  <wp:cNvGraphicFramePr>
+                    <a:graphicFrameLocks xmlns:a="http://schemas.openxmlformats.org/drawingml/2006/main" noChangeAspect="1"/>
+                  </wp:cNvGraphicFramePr>
+                  <a:graphic xmlns:a="http://schemas.openxmlformats.org/drawingml/2006/main">
+                    <a:graphicData uri="http://schemas.openxmlformats.org/drawingml/2006/picture">
+                      <pic:pic xmlns:pic="http://schemas.openxmlformats.org/drawingml/2006/picture">
+                        <pic:nvPicPr>
+                          <pic:cNvPr id="0" name=""/>
+                          <pic:cNvPicPr/>
+                        </pic:nvPicPr>
+                        <pic:blipFill>
+                          <a:blip r:embed="rId19"/>
+                          <a:stretch>
+                            <a:fillRect/>
+                          </a:stretch>
+                        </pic:blipFill>
+                        <pic:spPr>
+                          <a:xfrm>
+                            <a:off x="0" y="0"/>
+                            <a:ext cx="1915431" cy="3410669"/>
+                          </a:xfrm>
+                          <a:prstGeom prst="rect">
+                            <a:avLst/>
+                          </a:prstGeom>
+                        </pic:spPr>
+                      </pic:pic>
+                    </a:graphicData>
+                  </a:graphic>
+                </wp:inline>
+              </w:drawing>
+            </w:r>
+            <w:r>
+              <w:rPr>
+                <w:noProof/>
+              </w:rPr>
+              <w:drawing>
+                <wp:inline distT="0" distB="0" distL="0" distR="0" wp14:anchorId="0DF3CD44" wp14:editId="5D167514">
+                  <wp:extent cx="1717482" cy="3549461"/>
+                  <wp:effectExtent l="0" t="0" r="0" b="0"/>
+                  <wp:docPr id="5" name="Picture 5"/>
+                  <wp:cNvGraphicFramePr>
+                    <a:graphicFrameLocks xmlns:a="http://schemas.openxmlformats.org/drawingml/2006/main" noChangeAspect="1"/>
+                  </wp:cNvGraphicFramePr>
+                  <a:graphic xmlns:a="http://schemas.openxmlformats.org/drawingml/2006/main">
+                    <a:graphicData uri="http://schemas.openxmlformats.org/drawingml/2006/picture">
+                      <pic:pic xmlns:pic="http://schemas.openxmlformats.org/drawingml/2006/picture">
+                        <pic:nvPicPr>
+                          <pic:cNvPr id="0" name=""/>
+                          <pic:cNvPicPr/>
+                        </pic:nvPicPr>
+                        <pic:blipFill>
+                          <a:blip r:embed="rId20"/>
+                          <a:stretch>
+                            <a:fillRect/>
+                          </a:stretch>
+                        </pic:blipFill>
+                        <pic:spPr>
+                          <a:xfrm>
+                            <a:off x="0" y="0"/>
+                            <a:ext cx="1719248" cy="3553110"/>
+                          </a:xfrm>
+                          <a:prstGeom prst="rect">
+                            <a:avLst/>
+                          </a:prstGeom>
+                        </pic:spPr>
+                      </pic:pic>
+                    </a:graphicData>
+                  </a:graphic>
+                </wp:inline>
+              </w:drawing>
+            </w:r>
+          </w:p>
+          <w:p>
+            <w:pPr>
+              <w:spacing w:after="0" w:line="240" w:lineRule="auto"/>
+              <w:ind w:firstLineChars="100" w:firstLine="240"/>
+              <w:jc w:val="center"/>
+              <w:rPr>
+                <w:rFonts w:ascii="Calibri" w:eastAsia="Times New Roman" w:hAnsi="Calibri" w:cs="Calibri"/>
+                <w:color w:val="000000"/>
+                <w:sz w:val="24"/>
+                <w:szCs w:val="24"/>
+                <w:lang w:val="es-MX"/>
+              </w:rPr>
+            </w:pPr>
+          </w:p>
+          <w:p>
+            <w:pPr>
+              <w:shd w:val="clear" w:color="auto" w:fill="FFFFFF"/>
+              <w:tabs>
+                <w:tab w:val="left" w:pos="916"/>
+                <w:tab w:val="left" w:pos="1832"/>
+                <w:tab w:val="left" w:pos="2748"/>
+                <w:tab w:val="left" w:pos="3664"/>
+                <w:tab w:val="left" w:pos="4580"/>
+                <w:tab w:val="left" w:pos="5496"/>
+                <w:tab w:val="left" w:pos="6412"/>
+                <w:tab w:val="left" w:pos="7328"/>
+                <w:tab w:val="left" w:pos="8244"/>
+                <w:tab w:val="left" w:pos="9160"/>
+                <w:tab w:val="left" w:pos="10076"/>
+                <w:tab w:val="left" w:pos="10992"/>
+                <w:tab w:val="left" w:pos="11908"/>
+                <w:tab w:val="left" w:pos="12824"/>
+                <w:tab w:val="left" w:pos="13740"/>
+                <w:tab w:val="left" w:pos="14656"/>
+              </w:tabs>
+              <w:spacing w:after="0" w:line="240" w:lineRule="auto"/>
+              <w:rPr>
+                <w:iCs/>
+                <w:sz w:val="24"/>
+                <w:szCs w:val="24"/>
+                <w:u w:val="single"/>
+                <w:lang w:val="es-MX"/>
+              </w:rPr>
+            </w:pPr>
+            <w:hyperlink r:id="rId21" w:history="1">
+              <w:r>
+                <w:rPr>
+                  <w:sz w:val="24"/>
+                  <w:szCs w:val="24"/>
+                  <w:u w:val="single"/>
+                  <w:lang w:val="es-MX"/>
+                </w:rPr>
+                <w:t>Contenido del archivo activity_main.xml</w:t>
+              </w:r>
+            </w:hyperlink>
+          </w:p>
+          <w:p>
+            <w:pPr>
+              <w:shd w:val="clear" w:color="auto" w:fill="FFFFFF"/>
+              <w:tabs>
+                <w:tab w:val="left" w:pos="916"/>
+                <w:tab w:val="left" w:pos="1832"/>
+                <w:tab w:val="left" w:pos="2748"/>
+                <w:tab w:val="left" w:pos="3664"/>
+                <w:tab w:val="left" w:pos="4580"/>
+                <w:tab w:val="left" w:pos="5496"/>
+                <w:tab w:val="left" w:pos="6412"/>
+                <w:tab w:val="left" w:pos="7328"/>
+                <w:tab w:val="left" w:pos="8244"/>
+                <w:tab w:val="left" w:pos="9160"/>
+                <w:tab w:val="left" w:pos="10076"/>
+                <w:tab w:val="left" w:pos="10992"/>
+                <w:tab w:val="left" w:pos="11908"/>
+                <w:tab w:val="left" w:pos="12824"/>
+                <w:tab w:val="left" w:pos="13740"/>
+                <w:tab w:val="left" w:pos="14656"/>
+              </w:tabs>
+              <w:spacing w:after="0" w:line="240" w:lineRule="auto"/>
+              <w:ind w:left="284"/>
+              <w:rPr>
+                <w:iCs/>
+                <w:sz w:val="24"/>
+                <w:szCs w:val="24"/>
+                <w:lang w:val="es-MX"/>
+              </w:rPr>
+            </w:pPr>
+            <w:r>
+              <w:rPr>
+                <w:iCs/>
+                <w:sz w:val="24"/>
+                <w:szCs w:val="24"/>
+                <w:lang w:val="es-MX"/>
+              </w:rPr>
+              <w:t>Ver archivo anexo llamado:</w:t>
+            </w:r>
+          </w:p>
+          <w:p>
+            <w:pPr>
+              <w:shd w:val="clear" w:color="auto" w:fill="FFFFFF"/>
+              <w:tabs>
+                <w:tab w:val="left" w:pos="916"/>
+                <w:tab w:val="left" w:pos="1832"/>
+                <w:tab w:val="left" w:pos="2748"/>
+                <w:tab w:val="left" w:pos="3664"/>
+                <w:tab w:val="left" w:pos="4580"/>
+                <w:tab w:val="left" w:pos="5496"/>
+                <w:tab w:val="left" w:pos="6412"/>
+                <w:tab w:val="left" w:pos="7328"/>
+                <w:tab w:val="left" w:pos="8244"/>
+                <w:tab w:val="left" w:pos="9160"/>
+                <w:tab w:val="left" w:pos="10076"/>
+                <w:tab w:val="left" w:pos="10992"/>
+                <w:tab w:val="left" w:pos="11908"/>
+                <w:tab w:val="left" w:pos="12824"/>
+                <w:tab w:val="left" w:pos="13740"/>
+                <w:tab w:val="left" w:pos="14656"/>
+              </w:tabs>
+              <w:spacing w:after="0" w:line="240" w:lineRule="auto"/>
+              <w:ind w:left="720"/>
+              <w:rPr>
+                <w:i/>
+                <w:iCs/>
+                <w:sz w:val="24"/>
+                <w:szCs w:val="24"/>
+                <w:lang w:val="es-MX"/>
+              </w:rPr>
+            </w:pPr>
+            <w:bookmarkStart w:id="0" w:name="_GoBack"/>
+            <w:bookmarkEnd w:id="0"/>
+            <w:proofErr w:type="spellStart"/>
+            <w:r>
+              <w:rPr>
+                <w:i/>
+                <w:iCs/>
+                <w:sz w:val="24"/>
+                <w:szCs w:val="24"/>
+                <w:lang w:val="es-MX"/>
+              </w:rPr>
+              <w:t>MainPage</w:t>
+            </w:r>
+            <w:proofErr w:type="spellEnd"/>
+            <w:r>
+              <w:rPr>
+                <w:i/>
+                <w:iCs/>
+                <w:sz w:val="24"/>
+                <w:szCs w:val="24"/>
+                <w:lang w:val="es-MX"/>
+              </w:rPr>
+              <w:t xml:space="preserve"> (</w:t>
+            </w:r>
+            <w:proofErr w:type="spellStart"/>
+            <w:r>
+              <w:rPr>
+                <w:i/>
+                <w:iCs/>
+                <w:sz w:val="24"/>
+                <w:szCs w:val="24"/>
+                <w:lang w:val="es-MX"/>
+              </w:rPr>
+              <w:t>Xamarin</w:t>
+            </w:r>
+            <w:proofErr w:type="spellEnd"/>
+            <w:r>
+              <w:rPr>
+                <w:i/>
+                <w:iCs/>
+                <w:sz w:val="24"/>
+                <w:szCs w:val="24"/>
+                <w:lang w:val="es-MX"/>
+              </w:rPr>
+              <w:t xml:space="preserve"> </w:t>
+            </w:r>
+            <w:proofErr w:type="spellStart"/>
+            <w:r>
+              <w:rPr>
+                <w:i/>
+                <w:iCs/>
+                <w:sz w:val="24"/>
+                <w:szCs w:val="24"/>
+                <w:lang w:val="es-MX"/>
+              </w:rPr>
+              <w:t>Forms</w:t>
+            </w:r>
+            <w:proofErr w:type="spellEnd"/>
+            <w:r>
+              <w:rPr>
+                <w:i/>
+                <w:iCs/>
+                <w:sz w:val="24"/>
+                <w:szCs w:val="24"/>
+                <w:lang w:val="es-MX"/>
+              </w:rPr>
+              <w:t xml:space="preserve"> Ejercicio 1).</w:t>
+            </w:r>
+            <w:proofErr w:type="spellStart"/>
+            <w:r>
+              <w:rPr>
+                <w:i/>
+                <w:iCs/>
+                <w:sz w:val="24"/>
+                <w:szCs w:val="24"/>
+                <w:lang w:val="es-MX"/>
+              </w:rPr>
+              <w:t>xaml</w:t>
+            </w:r>
+            <w:proofErr w:type="spellEnd"/>
+          </w:p>
+          <w:p>
+            <w:pPr>
+              <w:shd w:val="clear" w:color="auto" w:fill="FFFFFF"/>
+              <w:tabs>
+                <w:tab w:val="left" w:pos="916"/>
+                <w:tab w:val="left" w:pos="1832"/>
+                <w:tab w:val="left" w:pos="2748"/>
+                <w:tab w:val="left" w:pos="3664"/>
+                <w:tab w:val="left" w:pos="4580"/>
+                <w:tab w:val="left" w:pos="5496"/>
+                <w:tab w:val="left" w:pos="6412"/>
+                <w:tab w:val="left" w:pos="7328"/>
+                <w:tab w:val="left" w:pos="8244"/>
+                <w:tab w:val="left" w:pos="9160"/>
+                <w:tab w:val="left" w:pos="10076"/>
+                <w:tab w:val="left" w:pos="10992"/>
+                <w:tab w:val="left" w:pos="11908"/>
+                <w:tab w:val="left" w:pos="12824"/>
+                <w:tab w:val="left" w:pos="13740"/>
+                <w:tab w:val="left" w:pos="14656"/>
+              </w:tabs>
+              <w:spacing w:after="0" w:line="240" w:lineRule="auto"/>
+              <w:ind w:left="284"/>
+              <w:rPr>
+                <w:iCs/>
+                <w:sz w:val="24"/>
+                <w:szCs w:val="24"/>
+                <w:lang w:val="es-MX"/>
+              </w:rPr>
+            </w:pPr>
+            <w:r>
+              <w:rPr>
+                <w:iCs/>
+                <w:sz w:val="24"/>
+                <w:szCs w:val="24"/>
+                <w:lang w:val="es-MX"/>
+              </w:rPr>
+              <w:t>Ver el siguiente link:</w:t>
+            </w:r>
+          </w:p>
+          <w:p>
+            <w:pPr>
+              <w:shd w:val="clear" w:color="auto" w:fill="FFFFFF"/>
+              <w:tabs>
+                <w:tab w:val="left" w:pos="916"/>
+                <w:tab w:val="left" w:pos="1832"/>
+                <w:tab w:val="left" w:pos="2748"/>
+                <w:tab w:val="left" w:pos="3664"/>
+                <w:tab w:val="left" w:pos="4580"/>
+                <w:tab w:val="left" w:pos="5496"/>
+                <w:tab w:val="left" w:pos="6412"/>
+                <w:tab w:val="left" w:pos="7328"/>
+                <w:tab w:val="left" w:pos="8244"/>
+                <w:tab w:val="left" w:pos="9160"/>
+                <w:tab w:val="left" w:pos="10076"/>
+                <w:tab w:val="left" w:pos="10992"/>
+                <w:tab w:val="left" w:pos="11908"/>
+                <w:tab w:val="left" w:pos="12824"/>
+                <w:tab w:val="left" w:pos="13740"/>
+                <w:tab w:val="left" w:pos="14656"/>
+              </w:tabs>
+              <w:spacing w:after="0" w:line="240" w:lineRule="auto"/>
+              <w:ind w:left="720"/>
+              <w:rPr>
+                <w:rStyle w:val="Hyperlink"/>
+                <w:i/>
+                <w:sz w:val="20"/>
+                <w:lang w:val="es-MX"/>
+              </w:rPr>
+            </w:pPr>
+            <w:r>
+              <w:rPr>
+                <w:rStyle w:val="Hyperlink"/>
+                <w:i/>
+                <w:sz w:val="20"/>
+                <w:lang w:val="es-MX"/>
+              </w:rPr>
+              <w:t>https://github.com/LilianaGF/xamarin_android/blob/dd0e206d9204b39cdf8fccbfc5c2c8a7eba78546/task-app/Resources/layout/activity_main.axml</w:t>
+            </w:r>
+          </w:p>
+          <w:p>
+            <w:pPr>
+              <w:spacing w:after="0" w:line="240" w:lineRule="auto"/>
+              <w:ind w:firstLineChars="100" w:firstLine="240"/>
+              <w:rPr>
+                <w:rFonts w:ascii="Calibri" w:eastAsia="Times New Roman" w:hAnsi="Calibri" w:cs="Calibri"/>
+                <w:color w:val="000000"/>
+                <w:sz w:val="24"/>
+                <w:szCs w:val="24"/>
+                <w:lang w:val="es-MX"/>
+              </w:rPr>
+            </w:pPr>
+          </w:p>
+          <w:p>
+            <w:pPr>
+              <w:spacing w:after="0" w:line="240" w:lineRule="auto"/>
+              <w:ind w:firstLineChars="100" w:firstLine="240"/>
+              <w:rPr>
+                <w:rFonts w:ascii="Calibri" w:eastAsia="Times New Roman" w:hAnsi="Calibri" w:cs="Calibri"/>
+                <w:color w:val="000000"/>
+                <w:sz w:val="24"/>
+                <w:szCs w:val="24"/>
+                <w:lang w:val="es-MX"/>
+              </w:rPr>
+            </w:pPr>
+          </w:p>
+          <w:p>
+            <w:pPr>
               <w:spacing w:after="0" w:line="240" w:lineRule="auto"/>
               <w:ind w:firstLineChars="100" w:firstLine="240"/>
               <w:rPr>
@@ -4983,8 +5496,148 @@
         </w:rPr>
       </w:pPr>
     </w:p>
+    <w:p>
+      <w:pPr>
+        <w:rPr>
+          <w:lang w:val="es-MX"/>
+        </w:rPr>
+      </w:pPr>
+    </w:p>
+    <w:p>
+      <w:pPr>
+        <w:rPr>
+          <w:lang w:val="es-MX"/>
+        </w:rPr>
+      </w:pPr>
+    </w:p>
+    <w:p>
+      <w:pPr>
+        <w:rPr>
+          <w:lang w:val="es-MX"/>
+        </w:rPr>
+      </w:pPr>
+    </w:p>
+    <w:p>
+      <w:pPr>
+        <w:rPr>
+          <w:lang w:val="es-MX"/>
+        </w:rPr>
+      </w:pPr>
+    </w:p>
+    <w:p>
+      <w:pPr>
+        <w:rPr>
+          <w:lang w:val="es-MX"/>
+        </w:rPr>
+      </w:pPr>
+    </w:p>
+    <w:p>
+      <w:pPr>
+        <w:rPr>
+          <w:lang w:val="es-MX"/>
+        </w:rPr>
+      </w:pPr>
+    </w:p>
+    <w:p>
+      <w:pPr>
+        <w:rPr>
+          <w:lang w:val="es-MX"/>
+        </w:rPr>
+      </w:pPr>
+    </w:p>
+    <w:p>
+      <w:pPr>
+        <w:rPr>
+          <w:lang w:val="es-MX"/>
+        </w:rPr>
+      </w:pPr>
+    </w:p>
+    <w:p>
+      <w:pPr>
+        <w:rPr>
+          <w:lang w:val="es-MX"/>
+        </w:rPr>
+      </w:pPr>
+    </w:p>
+    <w:p>
+      <w:pPr>
+        <w:rPr>
+          <w:lang w:val="es-MX"/>
+        </w:rPr>
+      </w:pPr>
+    </w:p>
+    <w:p>
+      <w:pPr>
+        <w:rPr>
+          <w:lang w:val="es-MX"/>
+        </w:rPr>
+      </w:pPr>
+    </w:p>
+    <w:p>
+      <w:pPr>
+        <w:rPr>
+          <w:lang w:val="es-MX"/>
+        </w:rPr>
+      </w:pPr>
+    </w:p>
+    <w:p>
+      <w:pPr>
+        <w:rPr>
+          <w:lang w:val="es-MX"/>
+        </w:rPr>
+      </w:pPr>
+    </w:p>
+    <w:p>
+      <w:pPr>
+        <w:rPr>
+          <w:lang w:val="es-MX"/>
+        </w:rPr>
+      </w:pPr>
+    </w:p>
+    <w:p>
+      <w:pPr>
+        <w:rPr>
+          <w:lang w:val="es-MX"/>
+        </w:rPr>
+      </w:pPr>
+    </w:p>
+    <w:p>
+      <w:pPr>
+        <w:rPr>
+          <w:lang w:val="es-MX"/>
+        </w:rPr>
+      </w:pPr>
+    </w:p>
+    <w:p>
+      <w:pPr>
+        <w:rPr>
+          <w:lang w:val="es-MX"/>
+        </w:rPr>
+      </w:pPr>
+    </w:p>
+    <w:p>
+      <w:pPr>
+        <w:rPr>
+          <w:lang w:val="es-MX"/>
+        </w:rPr>
+      </w:pPr>
+    </w:p>
+    <w:p>
+      <w:pPr>
+        <w:rPr>
+          <w:lang w:val="es-MX"/>
+        </w:rPr>
+      </w:pPr>
+    </w:p>
+    <w:p>
+      <w:pPr>
+        <w:rPr>
+          <w:lang w:val="es-MX"/>
+        </w:rPr>
+      </w:pPr>
+    </w:p>
     <w:sectPr>
-      <w:footerReference w:type="default" r:id="rId19"/>
+      <w:footerReference w:type="default" r:id="rId22"/>
       <w:pgSz w:w="12240" w:h="15840"/>
       <w:pgMar w:top="1417" w:right="1701" w:bottom="1417" w:left="1701" w:header="708" w:footer="708" w:gutter="0"/>
       <w:cols w:space="708"/>
@@ -5053,7 +5706,7 @@
           <w:rPr>
             <w:noProof/>
           </w:rPr>
-          <w:t>4</w:t>
+          <w:t>6</w:t>
         </w:r>
         <w:r>
           <w:rPr>
@@ -8251,7 +8904,7 @@
 </file>
 
 <file path=customXml/itemProps1.xml><?xml version="1.0" encoding="utf-8"?>
-<ds:datastoreItem xmlns:ds="http://schemas.openxmlformats.org/officeDocument/2006/customXml" ds:itemID="{19810F79-6CDC-4E0D-AF35-DFDDCACCD4A0}">
+<ds:datastoreItem xmlns:ds="http://schemas.openxmlformats.org/officeDocument/2006/customXml" ds:itemID="{0CEF55F9-38AB-43AF-8984-4F454E78054D}">
   <ds:schemaRefs>
     <ds:schemaRef ds:uri="http://schemas.openxmlformats.org/officeDocument/2006/bibliography"/>
   </ds:schemaRefs>

</xml_diff>